<commit_message>
Update Gate Access Control System.docx
</commit_message>
<xml_diff>
--- a/Gate Access Control System.docx
+++ b/Gate Access Control System.docx
@@ -4,13 +4,7 @@
   <w:body>
     <w:p>
       <w:r>
-        <w:t xml:space="preserve">Gate Access Control System </w:t>
-      </w:r>
-      <w:r>
-        <w:t>(</w:t>
-      </w:r>
-      <w:r>
-        <w:t>Concept)</w:t>
+        <w:t>Gate Access Control System (Concept)</w:t>
       </w:r>
     </w:p>
     <w:p>
@@ -22,10 +16,7 @@
         </w:numPr>
       </w:pPr>
       <w:r>
-        <w:t>S</w:t>
-      </w:r>
-      <w:r>
-        <w:t>ystem Overview</w:t>
+        <w:t>System Overview</w:t>
       </w:r>
     </w:p>
     <w:p>
@@ -171,6 +162,15 @@
       <w:r>
         <w:t>Automated Vehicle Exit Control</w:t>
       </w:r>
+    </w:p>
+    <w:p>
+      <w:pPr>
+        <w:pStyle w:val="ListParagraph"/>
+        <w:numPr>
+          <w:ilvl w:val="0"/>
+          <w:numId w:val="6"/>
+        </w:numPr>
+      </w:pPr>
     </w:p>
     <w:p/>
     <w:sectPr>
@@ -2892,6 +2892,7 @@
   <w:style w:type="character" w:default="1" w:styleId="DefaultParagraphFont">
     <w:name w:val="Default Paragraph Font"/>
     <w:uiPriority w:val="1"/>
+    <w:semiHidden/>
     <w:unhideWhenUsed/>
   </w:style>
   <w:style w:type="table" w:default="1" w:styleId="TableNormal">

</xml_diff>